<commit_message>
updated documents for current work history
</commit_message>
<xml_diff>
--- a/RB2017/RB2017/documents/resume_web.docx
+++ b/RB2017/RB2017/documents/resume_web.docx
@@ -905,14 +905,12 @@
         </w:rPr>
         <w:t>software program</w:t>
       </w:r>
-      <w:bookmarkStart w:id="0" w:name="_GoBack"/>
-      <w:bookmarkEnd w:id="0"/>
-      <w:r>
-        <w:rPr>
-          <w:sz w:val="22"/>
-          <w:szCs w:val="22"/>
-        </w:rPr>
-        <w:t xml:space="preserve"> for automated regressions </w:t>
+      <w:r>
+        <w:rPr>
+          <w:sz w:val="22"/>
+          <w:szCs w:val="22"/>
+        </w:rPr>
+        <w:t xml:space="preserve"> for automated regressions</w:t>
       </w:r>
     </w:p>
     <w:p>
@@ -931,9 +929,8 @@
           <w:sz w:val="22"/>
           <w:szCs w:val="22"/>
         </w:rPr>
-        <w:t xml:space="preserve">Created, debugged and running 100+ automated UI tests within </w:t>
-      </w:r>
-      <w:proofErr w:type="spellStart"/>
+        <w:t xml:space="preserve">Created and engineered the infrastructure for automated UI tests within </w:t>
+      </w:r>
       <w:r>
         <w:rPr>
           <w:b/>
@@ -941,9 +938,10 @@
           <w:sz w:val="22"/>
           <w:szCs w:val="22"/>
         </w:rPr>
-        <w:t>Xperience</w:t>
-      </w:r>
-      <w:proofErr w:type="spellEnd"/>
+        <w:t>Enterprise Entity Match Service</w:t>
+      </w:r>
+      <w:bookmarkStart w:id="0" w:name="_GoBack"/>
+      <w:bookmarkEnd w:id="0"/>
     </w:p>
     <w:p>
       <w:pPr>
@@ -961,21 +959,7 @@
           <w:sz w:val="22"/>
           <w:szCs w:val="22"/>
         </w:rPr>
-        <w:t xml:space="preserve">Created, debugged and running </w:t>
-      </w:r>
-      <w:r>
-        <w:rPr>
-          <w:sz w:val="22"/>
-          <w:szCs w:val="22"/>
-        </w:rPr>
-        <w:t>3</w:t>
-      </w:r>
-      <w:r>
-        <w:rPr>
-          <w:sz w:val="22"/>
-          <w:szCs w:val="22"/>
-        </w:rPr>
-        <w:t xml:space="preserve">00 + automated UI tests within </w:t>
+        <w:t xml:space="preserve">Created, debugged and running 100+ automated UI tests within </w:t>
       </w:r>
       <w:proofErr w:type="spellStart"/>
       <w:r>
@@ -988,22 +972,6 @@
         <w:t>Xperience</w:t>
       </w:r>
       <w:proofErr w:type="spellEnd"/>
-      <w:r>
-        <w:rPr>
-          <w:b/>
-          <w:i/>
-          <w:sz w:val="22"/>
-          <w:szCs w:val="22"/>
-        </w:rPr>
-        <w:t xml:space="preserve"> Management Module</w:t>
-      </w:r>
-      <w:r>
-        <w:rPr>
-          <w:sz w:val="22"/>
-          <w:szCs w:val="22"/>
-        </w:rPr>
-        <w:t xml:space="preserve"> </w:t>
-      </w:r>
     </w:p>
     <w:p>
       <w:pPr>
@@ -1021,22 +989,23 @@
           <w:sz w:val="22"/>
           <w:szCs w:val="22"/>
         </w:rPr>
-        <w:t>Created</w:t>
-      </w:r>
-      <w:r>
-        <w:rPr>
-          <w:sz w:val="22"/>
-          <w:szCs w:val="22"/>
-        </w:rPr>
-        <w:t xml:space="preserve"> and</w:t>
-      </w:r>
-      <w:r>
-        <w:rPr>
-          <w:sz w:val="22"/>
-          <w:szCs w:val="22"/>
-        </w:rPr>
-        <w:t xml:space="preserve"> debugged 100 + automated UI tests within </w:t>
-      </w:r>
+        <w:t xml:space="preserve">Created, debugged and running </w:t>
+      </w:r>
+      <w:r>
+        <w:rPr>
+          <w:sz w:val="22"/>
+          <w:szCs w:val="22"/>
+        </w:rPr>
+        <w:t>3</w:t>
+      </w:r>
+      <w:r>
+        <w:rPr>
+          <w:sz w:val="22"/>
+          <w:szCs w:val="22"/>
+        </w:rPr>
+        <w:t xml:space="preserve">00 + automated UI tests within </w:t>
+      </w:r>
+      <w:proofErr w:type="spellStart"/>
       <w:r>
         <w:rPr>
           <w:b/>
@@ -1044,7 +1013,24 @@
           <w:sz w:val="22"/>
           <w:szCs w:val="22"/>
         </w:rPr>
-        <w:t>Enterprise Notification System</w:t>
+        <w:t>Xperience</w:t>
+      </w:r>
+      <w:proofErr w:type="spellEnd"/>
+      <w:r>
+        <w:rPr>
+          <w:b/>
+          <w:i/>
+          <w:sz w:val="22"/>
+          <w:szCs w:val="22"/>
+        </w:rPr>
+        <w:t xml:space="preserve"> Management Module</w:t>
+      </w:r>
+      <w:r>
+        <w:rPr>
+          <w:sz w:val="22"/>
+          <w:szCs w:val="22"/>
+        </w:rPr>
+        <w:t xml:space="preserve"> </w:t>
       </w:r>
     </w:p>
     <w:p>
@@ -1063,21 +1049,21 @@
           <w:sz w:val="22"/>
           <w:szCs w:val="22"/>
         </w:rPr>
-        <w:t xml:space="preserve">Created </w:t>
-      </w:r>
-      <w:r>
-        <w:rPr>
-          <w:sz w:val="22"/>
-          <w:szCs w:val="22"/>
-        </w:rPr>
-        <w:t xml:space="preserve">and </w:t>
-      </w:r>
-      <w:r>
-        <w:rPr>
-          <w:sz w:val="22"/>
-          <w:szCs w:val="22"/>
-        </w:rPr>
-        <w:t xml:space="preserve">debugged 100 + automated UI tests within </w:t>
+        <w:t>Created</w:t>
+      </w:r>
+      <w:r>
+        <w:rPr>
+          <w:sz w:val="22"/>
+          <w:szCs w:val="22"/>
+        </w:rPr>
+        <w:t xml:space="preserve"> and</w:t>
+      </w:r>
+      <w:r>
+        <w:rPr>
+          <w:sz w:val="22"/>
+          <w:szCs w:val="22"/>
+        </w:rPr>
+        <w:t xml:space="preserve"> debugged 100 + automated UI tests within </w:t>
       </w:r>
       <w:r>
         <w:rPr>
@@ -1086,7 +1072,7 @@
           <w:sz w:val="22"/>
           <w:szCs w:val="22"/>
         </w:rPr>
-        <w:t>Consumer Identity Management System</w:t>
+        <w:t>Enterprise Notification System</w:t>
       </w:r>
     </w:p>
     <w:p>
@@ -1105,6 +1091,48 @@
           <w:sz w:val="22"/>
           <w:szCs w:val="22"/>
         </w:rPr>
+        <w:t xml:space="preserve">Created </w:t>
+      </w:r>
+      <w:r>
+        <w:rPr>
+          <w:sz w:val="22"/>
+          <w:szCs w:val="22"/>
+        </w:rPr>
+        <w:t xml:space="preserve">and </w:t>
+      </w:r>
+      <w:r>
+        <w:rPr>
+          <w:sz w:val="22"/>
+          <w:szCs w:val="22"/>
+        </w:rPr>
+        <w:t xml:space="preserve">debugged 100 + automated UI tests within </w:t>
+      </w:r>
+      <w:r>
+        <w:rPr>
+          <w:b/>
+          <w:i/>
+          <w:sz w:val="22"/>
+          <w:szCs w:val="22"/>
+        </w:rPr>
+        <w:t>Consumer Identity Management System</w:t>
+      </w:r>
+    </w:p>
+    <w:p>
+      <w:pPr>
+        <w:numPr>
+          <w:ilvl w:val="0"/>
+          <w:numId w:val="19"/>
+        </w:numPr>
+        <w:rPr>
+          <w:sz w:val="22"/>
+          <w:szCs w:val="22"/>
+        </w:rPr>
+      </w:pPr>
+      <w:r>
+        <w:rPr>
+          <w:sz w:val="22"/>
+          <w:szCs w:val="22"/>
+        </w:rPr>
         <w:t xml:space="preserve">Submitted bugs discovered during regressions through TFS </w:t>
       </w:r>
     </w:p>
@@ -1642,6 +1670,7 @@
           <w:sz w:val="22"/>
           <w:szCs w:val="22"/>
         </w:rPr>
+        <w:lastRenderedPageBreak/>
         <w:t>Designed and implemented automated build process for web based Java application thro</w:t>
       </w:r>
       <w:r>
@@ -1687,7 +1716,6 @@
           <w:sz w:val="22"/>
           <w:szCs w:val="22"/>
         </w:rPr>
-        <w:lastRenderedPageBreak/>
         <w:t xml:space="preserve">Wrote technical documentation to assist engineers in setting up Integrated Development Environment (IDE) with </w:t>
       </w:r>
       <w:r>
@@ -3016,7 +3044,6 @@
           <w:sz w:val="22"/>
           <w:szCs w:val="22"/>
         </w:rPr>
-        <w:lastRenderedPageBreak/>
         <w:t xml:space="preserve">Designed </w:t>
       </w:r>
       <w:r>

</xml_diff>